<commit_message>
update for assignment 3
</commit_message>
<xml_diff>
--- a/Assignment3.docx
+++ b/Assignment3.docx
@@ -584,52 +584,11 @@
       </w:r>
     </w:p>
     <w:p>
-      <w:sdt>
-        <w:sdtPr>
-          <w:alias w:val="Paragraph text:"/>
-          <w:tag w:val="Paragraph text:"/>
-          <w:id w:val="1216239889"/>
-          <w:placeholder>
-            <w:docPart w:val="D815AB2734B345A9858B7FC803C2BEAE"/>
-          </w:placeholder>
-          <w:temporary/>
-          <w:showingPlcHdr/>
-          <w15:appearance w15:val="hidden"/>
-          <w:text/>
-        </w:sdtPr>
-        <w:sdtContent>
-          <w:r>
-            <w:t>[Like all sections of your paper, references start on their own page.  The references page that follows is created using the Citations &amp; Bibliography feature, available on the References tab.  This feature includes a style option that formats your references for APA 6th Edition.  You can also use this feature to add in-text citations that are linked to your source, such as those shown at the end of this paragraph and the preceding paragraph.  To customize a citation, right-click it and then click Edit Citation.]</w:t>
-          </w:r>
-        </w:sdtContent>
-      </w:sdt>
-      <w:r>
-        <w:t xml:space="preserve"> </w:t>
-      </w:r>
-      <w:r>
-        <w:t xml:space="preserve"> (</w:t>
-      </w:r>
-      <w:sdt>
-        <w:sdtPr>
-          <w:alias w:val="Last Name, Year:"/>
-          <w:tag w:val="Last Name, Year:"/>
-          <w:id w:val="-113908824"/>
-          <w:placeholder>
-            <w:docPart w:val="3CFE6D302CD14379A59F6F6266954EA6"/>
-          </w:placeholder>
-          <w:temporary/>
-          <w:showingPlcHdr/>
-          <w15:appearance w15:val="hidden"/>
-          <w:text/>
-        </w:sdtPr>
-        <w:sdtContent>
-          <w:r>
-            <w:t>Last Name, Year</w:t>
-          </w:r>
-        </w:sdtContent>
-      </w:sdt>
-      <w:r>
-        <w:t>)</w:t>
+      <w:r>
+        <w:t>Potential dashboards for each of the three job titles were developed to display the data most relevant to each user. Figure 1displays the CEO dashboard</w:t>
+      </w:r>
+      <w:r>
+        <w:t xml:space="preserve"> that allows for the CEO to quickly assess the health of the company and address any problem areas. </w:t>
       </w:r>
     </w:p>
     <w:sdt>
@@ -803,1055 +762,10 @@
         </w:p>
       </w:sdtContent>
     </w:sdt>
-    <w:sdt>
-      <w:sdtPr>
-        <w:alias w:val="Footnotes title:"/>
-        <w:tag w:val="Footnotes title:"/>
-        <w:id w:val="-1680037918"/>
-        <w:placeholder>
-          <w:docPart w:val="65DBFD9129DA46E396D7066EC0E56F37"/>
-        </w:placeholder>
-        <w:temporary/>
-        <w:showingPlcHdr/>
-        <w15:appearance w15:val="hidden"/>
-      </w:sdtPr>
-      <w:sdtContent>
-        <w:p>
-          <w:pPr>
-            <w:pStyle w:val="SectionTitle"/>
-          </w:pPr>
-          <w:r>
-            <w:t>Footnotes</w:t>
-          </w:r>
-        </w:p>
-      </w:sdtContent>
-    </w:sdt>
     <w:p>
-      <w:r>
-        <w:rPr>
-          <w:rStyle w:val="FootnoteReference"/>
-        </w:rPr>
-        <w:t>1</w:t>
-      </w:r>
-      <w:sdt>
-        <w:sdtPr>
-          <w:alias w:val="Footnotes text:"/>
-          <w:tag w:val="Footnotes text:"/>
-          <w:id w:val="1069077422"/>
-          <w:placeholder>
-            <w:docPart w:val="C876DEBBC5E24CE7B97D7DB62A7C3C00"/>
-          </w:placeholder>
-          <w:temporary/>
-          <w:showingPlcHdr/>
-          <w15:appearance w15:val="hidden"/>
-          <w:text/>
-        </w:sdtPr>
-        <w:sdtEndPr>
-          <w:rPr>
-            <w:rStyle w:val="FootnoteReference"/>
-            <w:vertAlign w:val="superscript"/>
-          </w:rPr>
-        </w:sdtEndPr>
-        <w:sdtContent>
-          <w:r>
-            <w:t xml:space="preserve">[Add footnotes, if any, on their own page following references.  For APA formatting requirements, it’s easy to just type your own footnote references and notes.  To format a footnote reference, select the number and then, on the Home tab, in the Styles gallery, click Footnote Reference.  The body of a footnote, such as this example, uses the Normal text style.  </w:t>
-          </w:r>
-          <w:r>
-            <w:rPr>
-              <w:rStyle w:val="Emphasis"/>
-            </w:rPr>
-            <w:t>(Note:  If you delete this sample footnote, don’t forget to delete its in-text reference as well.  That’s at the end of the sample Heading 2 paragraph on the first page of body content in this template.)</w:t>
-          </w:r>
-          <w:r>
-            <w:t>]</w:t>
-          </w:r>
-        </w:sdtContent>
-      </w:sdt>
-    </w:p>
-    <w:p>
-      <w:pPr>
-        <w:pStyle w:val="SectionTitle"/>
-      </w:pPr>
-      <w:r>
-        <w:lastRenderedPageBreak/>
-        <w:t>Tables</w:t>
-      </w:r>
-    </w:p>
-    <w:p>
-      <w:pPr>
-        <w:pStyle w:val="NoSpacing"/>
-      </w:pPr>
-      <w:r>
-        <w:t>Table 1</w:t>
-      </w:r>
-    </w:p>
-    <w:sdt>
-      <w:sdtPr>
-        <w:alias w:val="Table title:"/>
-        <w:tag w:val="Table title:"/>
-        <w:id w:val="1042324137"/>
-        <w:placeholder>
-          <w:docPart w:val="07325DC79708443297238BBA4EA6359A"/>
-        </w:placeholder>
-        <w:temporary/>
-        <w:showingPlcHdr/>
-        <w15:appearance w15:val="hidden"/>
-        <w:text/>
-      </w:sdtPr>
-      <w:sdtContent>
-        <w:p>
-          <w:pPr>
-            <w:pStyle w:val="NoSpacing"/>
-            <w:rPr>
-              <w:rStyle w:val="Emphasis"/>
-              <w:i w:val="0"/>
-              <w:iCs w:val="0"/>
-            </w:rPr>
-          </w:pPr>
-          <w:r>
-            <w:t>[Table Title]</w:t>
-          </w:r>
-        </w:p>
-      </w:sdtContent>
-    </w:sdt>
-    <w:tbl>
-      <w:tblPr>
-        <w:tblStyle w:val="APAReport"/>
-        <w:tblW w:w="0" w:type="auto"/>
-        <w:tblLook w:val="04A0" w:firstRow="1" w:lastRow="0" w:firstColumn="1" w:lastColumn="0" w:noHBand="0" w:noVBand="1"/>
-        <w:tblDescription w:val="Sample table with 5 columns"/>
-      </w:tblPr>
-      <w:tblGrid>
-        <w:gridCol w:w="1872"/>
-        <w:gridCol w:w="1872"/>
-        <w:gridCol w:w="1872"/>
-        <w:gridCol w:w="1872"/>
-        <w:gridCol w:w="1872"/>
-      </w:tblGrid>
-      <w:tr>
-        <w:trPr>
-          <w:cnfStyle w:val="100000000000" w:firstRow="1" w:lastRow="0" w:firstColumn="0" w:lastColumn="0" w:oddVBand="0" w:evenVBand="0" w:oddHBand="0" w:evenHBand="0" w:firstRowFirstColumn="0" w:firstRowLastColumn="0" w:lastRowFirstColumn="0" w:lastRowLastColumn="0"/>
-        </w:trPr>
-        <w:sdt>
-          <w:sdtPr>
-            <w:alias w:val="Column Head 1:"/>
-            <w:tag w:val="Column Head 1:"/>
-            <w:id w:val="1128514005"/>
-            <w:placeholder>
-              <w:docPart w:val="386E82BE99B64CCCABB0A995BEB9E4D6"/>
-            </w:placeholder>
-            <w:temporary/>
-            <w:showingPlcHdr/>
-            <w15:appearance w15:val="hidden"/>
-          </w:sdtPr>
-          <w:sdtContent>
-            <w:tc>
-              <w:tcPr>
-                <w:tcW w:w="1872" w:type="dxa"/>
-              </w:tcPr>
-              <w:p>
-                <w:r>
-                  <w:t>Column Head</w:t>
-                </w:r>
-              </w:p>
-            </w:tc>
-          </w:sdtContent>
-        </w:sdt>
-        <w:sdt>
-          <w:sdtPr>
-            <w:alias w:val="Column Head 2:"/>
-            <w:tag w:val="Column Head 2:"/>
-            <w:id w:val="-477000835"/>
-            <w:placeholder>
-              <w:docPart w:val="23565EC2191546FA9D8C84651320AD1D"/>
-            </w:placeholder>
-            <w:temporary/>
-            <w:showingPlcHdr/>
-            <w15:appearance w15:val="hidden"/>
-          </w:sdtPr>
-          <w:sdtContent>
-            <w:tc>
-              <w:tcPr>
-                <w:tcW w:w="1872" w:type="dxa"/>
-              </w:tcPr>
-              <w:p>
-                <w:r>
-                  <w:t>Column Head</w:t>
-                </w:r>
-              </w:p>
-            </w:tc>
-          </w:sdtContent>
-        </w:sdt>
-        <w:sdt>
-          <w:sdtPr>
-            <w:alias w:val="Column Head 3:"/>
-            <w:tag w:val="Column Head 3:"/>
-            <w:id w:val="1425763633"/>
-            <w:placeholder>
-              <w:docPart w:val="AFA0DE50AE8747F6B452C63E0CA730FF"/>
-            </w:placeholder>
-            <w:temporary/>
-            <w:showingPlcHdr/>
-            <w15:appearance w15:val="hidden"/>
-          </w:sdtPr>
-          <w:sdtContent>
-            <w:tc>
-              <w:tcPr>
-                <w:tcW w:w="1872" w:type="dxa"/>
-              </w:tcPr>
-              <w:p>
-                <w:r>
-                  <w:t>Column Head</w:t>
-                </w:r>
-              </w:p>
-            </w:tc>
-          </w:sdtContent>
-        </w:sdt>
-        <w:sdt>
-          <w:sdtPr>
-            <w:alias w:val="Column Head 4:"/>
-            <w:tag w:val="Column Head 4:"/>
-            <w:id w:val="-1292590422"/>
-            <w:placeholder>
-              <w:docPart w:val="F469AEE6976A4AB78CA99B9929AFF120"/>
-            </w:placeholder>
-            <w:temporary/>
-            <w:showingPlcHdr/>
-            <w15:appearance w15:val="hidden"/>
-          </w:sdtPr>
-          <w:sdtContent>
-            <w:tc>
-              <w:tcPr>
-                <w:tcW w:w="1872" w:type="dxa"/>
-              </w:tcPr>
-              <w:p>
-                <w:r>
-                  <w:t>Column Head</w:t>
-                </w:r>
-              </w:p>
-            </w:tc>
-          </w:sdtContent>
-        </w:sdt>
-        <w:sdt>
-          <w:sdtPr>
-            <w:alias w:val="Column Head 5:"/>
-            <w:tag w:val="Column Head 5:"/>
-            <w:id w:val="-531649396"/>
-            <w:placeholder>
-              <w:docPart w:val="AABE09A92BAA46A7AAB0C224689B17A7"/>
-            </w:placeholder>
-            <w:temporary/>
-            <w:showingPlcHdr/>
-            <w15:appearance w15:val="hidden"/>
-          </w:sdtPr>
-          <w:sdtContent>
-            <w:tc>
-              <w:tcPr>
-                <w:tcW w:w="1872" w:type="dxa"/>
-              </w:tcPr>
-              <w:p>
-                <w:r>
-                  <w:t>Column Head</w:t>
-                </w:r>
-              </w:p>
-            </w:tc>
-          </w:sdtContent>
-        </w:sdt>
-      </w:tr>
-      <w:tr>
-        <w:sdt>
-          <w:sdtPr>
-            <w:alias w:val="Row Head:"/>
-            <w:tag w:val="Row Head:"/>
-            <w:id w:val="-2069871036"/>
-            <w:placeholder>
-              <w:docPart w:val="0F42403B43754A8BBACE0B3318147D2B"/>
-            </w:placeholder>
-            <w:temporary/>
-            <w:showingPlcHdr/>
-            <w15:appearance w15:val="hidden"/>
-          </w:sdtPr>
-          <w:sdtContent>
-            <w:tc>
-              <w:tcPr>
-                <w:tcW w:w="1872" w:type="dxa"/>
-              </w:tcPr>
-              <w:p>
-                <w:r>
-                  <w:t>Row Head</w:t>
-                </w:r>
-              </w:p>
-            </w:tc>
-          </w:sdtContent>
-        </w:sdt>
-        <w:sdt>
-          <w:sdtPr>
-            <w:alias w:val="Table data:"/>
-            <w:tag w:val="Table data:"/>
-            <w:id w:val="-1626080037"/>
-            <w:placeholder>
-              <w:docPart w:val="30DDFD5C701945ACBDF707A38392D4C9"/>
-            </w:placeholder>
-            <w:temporary/>
-            <w:showingPlcHdr/>
-            <w15:appearance w15:val="hidden"/>
-          </w:sdtPr>
-          <w:sdtContent>
-            <w:tc>
-              <w:tcPr>
-                <w:tcW w:w="1872" w:type="dxa"/>
-              </w:tcPr>
-              <w:p>
-                <w:r>
-                  <w:t>123</w:t>
-                </w:r>
-              </w:p>
-            </w:tc>
-          </w:sdtContent>
-        </w:sdt>
-        <w:sdt>
-          <w:sdtPr>
-            <w:alias w:val="Table data:"/>
-            <w:tag w:val="Table data:"/>
-            <w:id w:val="1326245292"/>
-            <w:placeholder>
-              <w:docPart w:val="957A59639F444906A971982C97DF1F7A"/>
-            </w:placeholder>
-            <w:temporary/>
-            <w:showingPlcHdr/>
-            <w15:appearance w15:val="hidden"/>
-          </w:sdtPr>
-          <w:sdtContent>
-            <w:tc>
-              <w:tcPr>
-                <w:tcW w:w="1872" w:type="dxa"/>
-              </w:tcPr>
-              <w:p>
-                <w:r>
-                  <w:t>123</w:t>
-                </w:r>
-              </w:p>
-            </w:tc>
-          </w:sdtContent>
-        </w:sdt>
-        <w:sdt>
-          <w:sdtPr>
-            <w:alias w:val="Table data:"/>
-            <w:tag w:val="Table data:"/>
-            <w:id w:val="1701724"/>
-            <w:placeholder>
-              <w:docPart w:val="4DA99302121B4272937A33207ED05DEA"/>
-            </w:placeholder>
-            <w:temporary/>
-            <w:showingPlcHdr/>
-            <w15:appearance w15:val="hidden"/>
-          </w:sdtPr>
-          <w:sdtContent>
-            <w:tc>
-              <w:tcPr>
-                <w:tcW w:w="1872" w:type="dxa"/>
-              </w:tcPr>
-              <w:p>
-                <w:r>
-                  <w:t>123</w:t>
-                </w:r>
-              </w:p>
-            </w:tc>
-          </w:sdtContent>
-        </w:sdt>
-        <w:sdt>
-          <w:sdtPr>
-            <w:alias w:val="Table data:"/>
-            <w:tag w:val="Table data:"/>
-            <w:id w:val="1607620690"/>
-            <w:placeholder>
-              <w:docPart w:val="FEFAE768D81640EFA7CB0B89AF1925F3"/>
-            </w:placeholder>
-            <w:temporary/>
-            <w:showingPlcHdr/>
-            <w15:appearance w15:val="hidden"/>
-          </w:sdtPr>
-          <w:sdtContent>
-            <w:tc>
-              <w:tcPr>
-                <w:tcW w:w="1872" w:type="dxa"/>
-              </w:tcPr>
-              <w:p>
-                <w:r>
-                  <w:t>123</w:t>
-                </w:r>
-              </w:p>
-            </w:tc>
-          </w:sdtContent>
-        </w:sdt>
-      </w:tr>
-      <w:tr>
-        <w:sdt>
-          <w:sdtPr>
-            <w:alias w:val="Row Head:"/>
-            <w:tag w:val="Row Head:"/>
-            <w:id w:val="-631786698"/>
-            <w:placeholder>
-              <w:docPart w:val="F5E4C3DE0B094AE88ED4825F3ED08B9D"/>
-            </w:placeholder>
-            <w:temporary/>
-            <w:showingPlcHdr/>
-            <w15:appearance w15:val="hidden"/>
-          </w:sdtPr>
-          <w:sdtContent>
-            <w:tc>
-              <w:tcPr>
-                <w:tcW w:w="1872" w:type="dxa"/>
-              </w:tcPr>
-              <w:p>
-                <w:r>
-                  <w:t>Row Head</w:t>
-                </w:r>
-              </w:p>
-            </w:tc>
-          </w:sdtContent>
-        </w:sdt>
-        <w:sdt>
-          <w:sdtPr>
-            <w:alias w:val="Table data:"/>
-            <w:tag w:val="Table data:"/>
-            <w:id w:val="-3589260"/>
-            <w:placeholder>
-              <w:docPart w:val="916AC7DB2D5541F5BA27CCDAFDBBBC0D"/>
-            </w:placeholder>
-            <w:temporary/>
-            <w:showingPlcHdr/>
-            <w15:appearance w15:val="hidden"/>
-          </w:sdtPr>
-          <w:sdtContent>
-            <w:tc>
-              <w:tcPr>
-                <w:tcW w:w="1872" w:type="dxa"/>
-              </w:tcPr>
-              <w:p>
-                <w:r>
-                  <w:t>456</w:t>
-                </w:r>
-              </w:p>
-            </w:tc>
-          </w:sdtContent>
-        </w:sdt>
-        <w:sdt>
-          <w:sdtPr>
-            <w:alias w:val="Table data:"/>
-            <w:tag w:val="Table data:"/>
-            <w:id w:val="-982615618"/>
-            <w:placeholder>
-              <w:docPart w:val="2FF38177931A4C98A5CCF9B3E9030F28"/>
-            </w:placeholder>
-            <w:temporary/>
-            <w:showingPlcHdr/>
-            <w15:appearance w15:val="hidden"/>
-          </w:sdtPr>
-          <w:sdtContent>
-            <w:tc>
-              <w:tcPr>
-                <w:tcW w:w="1872" w:type="dxa"/>
-              </w:tcPr>
-              <w:p>
-                <w:r>
-                  <w:t>456</w:t>
-                </w:r>
-              </w:p>
-            </w:tc>
-          </w:sdtContent>
-        </w:sdt>
-        <w:sdt>
-          <w:sdtPr>
-            <w:alias w:val="Table data:"/>
-            <w:tag w:val="Table data:"/>
-            <w:id w:val="1459300509"/>
-            <w:placeholder>
-              <w:docPart w:val="653B37E04CFF47CBBE74F8536C52AA3A"/>
-            </w:placeholder>
-            <w:temporary/>
-            <w:showingPlcHdr/>
-            <w15:appearance w15:val="hidden"/>
-          </w:sdtPr>
-          <w:sdtContent>
-            <w:tc>
-              <w:tcPr>
-                <w:tcW w:w="1872" w:type="dxa"/>
-              </w:tcPr>
-              <w:p>
-                <w:r>
-                  <w:t>456</w:t>
-                </w:r>
-              </w:p>
-            </w:tc>
-          </w:sdtContent>
-        </w:sdt>
-        <w:sdt>
-          <w:sdtPr>
-            <w:alias w:val="Table data:"/>
-            <w:tag w:val="Table data:"/>
-            <w:id w:val="1069851301"/>
-            <w:placeholder>
-              <w:docPart w:val="5E45DB18C2F946A5999F889BE37D2652"/>
-            </w:placeholder>
-            <w:temporary/>
-            <w:showingPlcHdr/>
-            <w15:appearance w15:val="hidden"/>
-          </w:sdtPr>
-          <w:sdtContent>
-            <w:tc>
-              <w:tcPr>
-                <w:tcW w:w="1872" w:type="dxa"/>
-              </w:tcPr>
-              <w:p>
-                <w:r>
-                  <w:t>456</w:t>
-                </w:r>
-              </w:p>
-            </w:tc>
-          </w:sdtContent>
-        </w:sdt>
-      </w:tr>
-      <w:tr>
-        <w:sdt>
-          <w:sdtPr>
-            <w:alias w:val="Row Head:"/>
-            <w:tag w:val="Row Head:"/>
-            <w:id w:val="2007858907"/>
-            <w:placeholder>
-              <w:docPart w:val="29EBD8FB089F44CA9C3F2C6E15310BC2"/>
-            </w:placeholder>
-            <w:temporary/>
-            <w:showingPlcHdr/>
-            <w15:appearance w15:val="hidden"/>
-          </w:sdtPr>
-          <w:sdtContent>
-            <w:tc>
-              <w:tcPr>
-                <w:tcW w:w="1872" w:type="dxa"/>
-              </w:tcPr>
-              <w:p>
-                <w:r>
-                  <w:t>Row Head</w:t>
-                </w:r>
-              </w:p>
-            </w:tc>
-          </w:sdtContent>
-        </w:sdt>
-        <w:sdt>
-          <w:sdtPr>
-            <w:alias w:val="Table data:"/>
-            <w:tag w:val="Table data:"/>
-            <w:id w:val="143091368"/>
-            <w:placeholder>
-              <w:docPart w:val="6EFB3A0F94A54BA79BF720EB1BD79890"/>
-            </w:placeholder>
-            <w:temporary/>
-            <w:showingPlcHdr/>
-            <w15:appearance w15:val="hidden"/>
-          </w:sdtPr>
-          <w:sdtContent>
-            <w:tc>
-              <w:tcPr>
-                <w:tcW w:w="1872" w:type="dxa"/>
-              </w:tcPr>
-              <w:p>
-                <w:r>
-                  <w:t>789</w:t>
-                </w:r>
-              </w:p>
-            </w:tc>
-          </w:sdtContent>
-        </w:sdt>
-        <w:sdt>
-          <w:sdtPr>
-            <w:alias w:val="Table data:"/>
-            <w:tag w:val="Table data:"/>
-            <w:id w:val="-961350932"/>
-            <w:placeholder>
-              <w:docPart w:val="922595008F57414987C315A0F09B663F"/>
-            </w:placeholder>
-            <w:temporary/>
-            <w:showingPlcHdr/>
-            <w15:appearance w15:val="hidden"/>
-          </w:sdtPr>
-          <w:sdtContent>
-            <w:tc>
-              <w:tcPr>
-                <w:tcW w:w="1872" w:type="dxa"/>
-              </w:tcPr>
-              <w:p>
-                <w:r>
-                  <w:t>789</w:t>
-                </w:r>
-              </w:p>
-            </w:tc>
-          </w:sdtContent>
-        </w:sdt>
-        <w:sdt>
-          <w:sdtPr>
-            <w:alias w:val="Table data:"/>
-            <w:tag w:val="Table data:"/>
-            <w:id w:val="-2023539032"/>
-            <w:placeholder>
-              <w:docPart w:val="B45ED89B21A54C9F9E1FBAC48F7D5F3E"/>
-            </w:placeholder>
-            <w:temporary/>
-            <w:showingPlcHdr/>
-            <w15:appearance w15:val="hidden"/>
-          </w:sdtPr>
-          <w:sdtContent>
-            <w:tc>
-              <w:tcPr>
-                <w:tcW w:w="1872" w:type="dxa"/>
-              </w:tcPr>
-              <w:p>
-                <w:r>
-                  <w:t>789</w:t>
-                </w:r>
-              </w:p>
-            </w:tc>
-          </w:sdtContent>
-        </w:sdt>
-        <w:sdt>
-          <w:sdtPr>
-            <w:alias w:val="Table data:"/>
-            <w:tag w:val="Table data:"/>
-            <w:id w:val="-1358728049"/>
-            <w:placeholder>
-              <w:docPart w:val="4FAA327E90A64CF5919921F74409DF93"/>
-            </w:placeholder>
-            <w:temporary/>
-            <w:showingPlcHdr/>
-            <w15:appearance w15:val="hidden"/>
-          </w:sdtPr>
-          <w:sdtContent>
-            <w:tc>
-              <w:tcPr>
-                <w:tcW w:w="1872" w:type="dxa"/>
-              </w:tcPr>
-              <w:p>
-                <w:r>
-                  <w:t>789</w:t>
-                </w:r>
-              </w:p>
-            </w:tc>
-          </w:sdtContent>
-        </w:sdt>
-      </w:tr>
-      <w:tr>
-        <w:sdt>
-          <w:sdtPr>
-            <w:alias w:val="Row Head:"/>
-            <w:tag w:val="Row Head:"/>
-            <w:id w:val="-1816319134"/>
-            <w:placeholder>
-              <w:docPart w:val="ACC74A6483C54A45AC62014F9C723E1B"/>
-            </w:placeholder>
-            <w:temporary/>
-            <w:showingPlcHdr/>
-            <w15:appearance w15:val="hidden"/>
-          </w:sdtPr>
-          <w:sdtContent>
-            <w:tc>
-              <w:tcPr>
-                <w:tcW w:w="1872" w:type="dxa"/>
-              </w:tcPr>
-              <w:p>
-                <w:r>
-                  <w:t>Row Head</w:t>
-                </w:r>
-              </w:p>
-            </w:tc>
-          </w:sdtContent>
-        </w:sdt>
-        <w:sdt>
-          <w:sdtPr>
-            <w:alias w:val="Table data:"/>
-            <w:tag w:val="Table data:"/>
-            <w:id w:val="-1126006529"/>
-            <w:placeholder>
-              <w:docPart w:val="050CD9E7A82A44598EB950344354C4EF"/>
-            </w:placeholder>
-            <w:temporary/>
-            <w:showingPlcHdr/>
-            <w15:appearance w15:val="hidden"/>
-          </w:sdtPr>
-          <w:sdtContent>
-            <w:tc>
-              <w:tcPr>
-                <w:tcW w:w="1872" w:type="dxa"/>
-              </w:tcPr>
-              <w:p>
-                <w:r>
-                  <w:t>123</w:t>
-                </w:r>
-              </w:p>
-            </w:tc>
-          </w:sdtContent>
-        </w:sdt>
-        <w:sdt>
-          <w:sdtPr>
-            <w:alias w:val="Table data:"/>
-            <w:tag w:val="Table data:"/>
-            <w:id w:val="-1664535047"/>
-            <w:placeholder>
-              <w:docPart w:val="0A3A94F7AC454672B04C28A88DC064FF"/>
-            </w:placeholder>
-            <w:temporary/>
-            <w:showingPlcHdr/>
-            <w15:appearance w15:val="hidden"/>
-          </w:sdtPr>
-          <w:sdtContent>
-            <w:tc>
-              <w:tcPr>
-                <w:tcW w:w="1872" w:type="dxa"/>
-              </w:tcPr>
-              <w:p>
-                <w:r>
-                  <w:t>123</w:t>
-                </w:r>
-              </w:p>
-            </w:tc>
-          </w:sdtContent>
-        </w:sdt>
-        <w:sdt>
-          <w:sdtPr>
-            <w:alias w:val="Table data:"/>
-            <w:tag w:val="Table data:"/>
-            <w:id w:val="793413143"/>
-            <w:placeholder>
-              <w:docPart w:val="55943C74538E44E3855B24B4F80B99B3"/>
-            </w:placeholder>
-            <w:temporary/>
-            <w:showingPlcHdr/>
-            <w15:appearance w15:val="hidden"/>
-          </w:sdtPr>
-          <w:sdtContent>
-            <w:tc>
-              <w:tcPr>
-                <w:tcW w:w="1872" w:type="dxa"/>
-              </w:tcPr>
-              <w:p>
-                <w:r>
-                  <w:t>123</w:t>
-                </w:r>
-              </w:p>
-            </w:tc>
-          </w:sdtContent>
-        </w:sdt>
-        <w:sdt>
-          <w:sdtPr>
-            <w:alias w:val="Table data:"/>
-            <w:tag w:val="Table data:"/>
-            <w:id w:val="-705955148"/>
-            <w:placeholder>
-              <w:docPart w:val="0E8F15853CFD4EE6A11A3FAF494F805D"/>
-            </w:placeholder>
-            <w:temporary/>
-            <w:showingPlcHdr/>
-            <w15:appearance w15:val="hidden"/>
-          </w:sdtPr>
-          <w:sdtContent>
-            <w:tc>
-              <w:tcPr>
-                <w:tcW w:w="1872" w:type="dxa"/>
-              </w:tcPr>
-              <w:p>
-                <w:r>
-                  <w:t>123</w:t>
-                </w:r>
-              </w:p>
-            </w:tc>
-          </w:sdtContent>
-        </w:sdt>
-      </w:tr>
-      <w:tr>
-        <w:sdt>
-          <w:sdtPr>
-            <w:alias w:val="Row Head:"/>
-            <w:tag w:val="Row Head:"/>
-            <w:id w:val="1343273948"/>
-            <w:placeholder>
-              <w:docPart w:val="B1B1FDF48D614946836A1434AB6B96D9"/>
-            </w:placeholder>
-            <w:temporary/>
-            <w:showingPlcHdr/>
-            <w15:appearance w15:val="hidden"/>
-          </w:sdtPr>
-          <w:sdtContent>
-            <w:tc>
-              <w:tcPr>
-                <w:tcW w:w="1872" w:type="dxa"/>
-              </w:tcPr>
-              <w:p>
-                <w:r>
-                  <w:t>Row Head</w:t>
-                </w:r>
-              </w:p>
-            </w:tc>
-          </w:sdtContent>
-        </w:sdt>
-        <w:sdt>
-          <w:sdtPr>
-            <w:alias w:val="Table data:"/>
-            <w:tag w:val="Table data:"/>
-            <w:id w:val="1340502274"/>
-            <w:placeholder>
-              <w:docPart w:val="A72AD583689A4A49855071AE1D301D58"/>
-            </w:placeholder>
-            <w:temporary/>
-            <w:showingPlcHdr/>
-            <w15:appearance w15:val="hidden"/>
-          </w:sdtPr>
-          <w:sdtContent>
-            <w:tc>
-              <w:tcPr>
-                <w:tcW w:w="1872" w:type="dxa"/>
-              </w:tcPr>
-              <w:p>
-                <w:r>
-                  <w:t>456</w:t>
-                </w:r>
-              </w:p>
-            </w:tc>
-          </w:sdtContent>
-        </w:sdt>
-        <w:sdt>
-          <w:sdtPr>
-            <w:alias w:val="Table data:"/>
-            <w:tag w:val="Table data:"/>
-            <w:id w:val="1123895777"/>
-            <w:placeholder>
-              <w:docPart w:val="5807DC80A93A41449E3710225CD4B179"/>
-            </w:placeholder>
-            <w:temporary/>
-            <w:showingPlcHdr/>
-            <w15:appearance w15:val="hidden"/>
-          </w:sdtPr>
-          <w:sdtContent>
-            <w:tc>
-              <w:tcPr>
-                <w:tcW w:w="1872" w:type="dxa"/>
-              </w:tcPr>
-              <w:p>
-                <w:r>
-                  <w:t>456</w:t>
-                </w:r>
-              </w:p>
-            </w:tc>
-          </w:sdtContent>
-        </w:sdt>
-        <w:sdt>
-          <w:sdtPr>
-            <w:alias w:val="Table data:"/>
-            <w:tag w:val="Table data:"/>
-            <w:id w:val="-1354022435"/>
-            <w:placeholder>
-              <w:docPart w:val="DE57EE7A638B456CB30C9D20D5C93BD4"/>
-            </w:placeholder>
-            <w:temporary/>
-            <w:showingPlcHdr/>
-            <w15:appearance w15:val="hidden"/>
-          </w:sdtPr>
-          <w:sdtContent>
-            <w:tc>
-              <w:tcPr>
-                <w:tcW w:w="1872" w:type="dxa"/>
-              </w:tcPr>
-              <w:p>
-                <w:r>
-                  <w:t>456</w:t>
-                </w:r>
-              </w:p>
-            </w:tc>
-          </w:sdtContent>
-        </w:sdt>
-        <w:sdt>
-          <w:sdtPr>
-            <w:alias w:val="Table data:"/>
-            <w:tag w:val="Table data:"/>
-            <w:id w:val="1583876576"/>
-            <w:placeholder>
-              <w:docPart w:val="7C7CA31596BC480CA95C46015BD66AE1"/>
-            </w:placeholder>
-            <w:temporary/>
-            <w:showingPlcHdr/>
-            <w15:appearance w15:val="hidden"/>
-          </w:sdtPr>
-          <w:sdtContent>
-            <w:tc>
-              <w:tcPr>
-                <w:tcW w:w="1872" w:type="dxa"/>
-              </w:tcPr>
-              <w:p>
-                <w:r>
-                  <w:t>456</w:t>
-                </w:r>
-              </w:p>
-            </w:tc>
-          </w:sdtContent>
-        </w:sdt>
-      </w:tr>
-      <w:tr>
-        <w:sdt>
-          <w:sdtPr>
-            <w:alias w:val="Row Head:"/>
-            <w:tag w:val="Row Head:"/>
-            <w:id w:val="-1439600689"/>
-            <w:placeholder>
-              <w:docPart w:val="3D99D65C05554FB1AE32CD11648E44EE"/>
-            </w:placeholder>
-            <w:temporary/>
-            <w:showingPlcHdr/>
-            <w15:appearance w15:val="hidden"/>
-          </w:sdtPr>
-          <w:sdtContent>
-            <w:tc>
-              <w:tcPr>
-                <w:tcW w:w="1872" w:type="dxa"/>
-              </w:tcPr>
-              <w:p>
-                <w:r>
-                  <w:t>Row Head</w:t>
-                </w:r>
-              </w:p>
-            </w:tc>
-          </w:sdtContent>
-        </w:sdt>
-        <w:sdt>
-          <w:sdtPr>
-            <w:alias w:val="Table data:"/>
-            <w:tag w:val="Table data:"/>
-            <w:id w:val="-1490947208"/>
-            <w:placeholder>
-              <w:docPart w:val="2AEA8C674FAB4A53B87BA001271200EC"/>
-            </w:placeholder>
-            <w:temporary/>
-            <w:showingPlcHdr/>
-            <w15:appearance w15:val="hidden"/>
-          </w:sdtPr>
-          <w:sdtContent>
-            <w:tc>
-              <w:tcPr>
-                <w:tcW w:w="1872" w:type="dxa"/>
-              </w:tcPr>
-              <w:p>
-                <w:r>
-                  <w:t>789</w:t>
-                </w:r>
-              </w:p>
-            </w:tc>
-          </w:sdtContent>
-        </w:sdt>
-        <w:sdt>
-          <w:sdtPr>
-            <w:alias w:val="Table data:"/>
-            <w:tag w:val="Table data:"/>
-            <w:id w:val="-470683202"/>
-            <w:placeholder>
-              <w:docPart w:val="3CE9BBB35214499E8FA4E0C796B51713"/>
-            </w:placeholder>
-            <w:temporary/>
-            <w:showingPlcHdr/>
-            <w15:appearance w15:val="hidden"/>
-          </w:sdtPr>
-          <w:sdtContent>
-            <w:tc>
-              <w:tcPr>
-                <w:tcW w:w="1872" w:type="dxa"/>
-              </w:tcPr>
-              <w:p>
-                <w:r>
-                  <w:t>789</w:t>
-                </w:r>
-              </w:p>
-            </w:tc>
-          </w:sdtContent>
-        </w:sdt>
-        <w:sdt>
-          <w:sdtPr>
-            <w:alias w:val="Table data:"/>
-            <w:tag w:val="Table data:"/>
-            <w:id w:val="1440877877"/>
-            <w:placeholder>
-              <w:docPart w:val="51E2FCD5CB204C41BEDEE0AB324740E4"/>
-            </w:placeholder>
-            <w:temporary/>
-            <w:showingPlcHdr/>
-            <w15:appearance w15:val="hidden"/>
-          </w:sdtPr>
-          <w:sdtContent>
-            <w:tc>
-              <w:tcPr>
-                <w:tcW w:w="1872" w:type="dxa"/>
-              </w:tcPr>
-              <w:p>
-                <w:r>
-                  <w:t>789</w:t>
-                </w:r>
-              </w:p>
-            </w:tc>
-          </w:sdtContent>
-        </w:sdt>
-        <w:sdt>
-          <w:sdtPr>
-            <w:alias w:val="Table data:"/>
-            <w:tag w:val="Table data:"/>
-            <w:id w:val="695431633"/>
-            <w:placeholder>
-              <w:docPart w:val="F1988955DF774CB5B136E6122BBA0A70"/>
-            </w:placeholder>
-            <w:temporary/>
-            <w:showingPlcHdr/>
-            <w15:appearance w15:val="hidden"/>
-          </w:sdtPr>
-          <w:sdtContent>
-            <w:tc>
-              <w:tcPr>
-                <w:tcW w:w="1872" w:type="dxa"/>
-              </w:tcPr>
-              <w:p>
-                <w:r>
-                  <w:t>789</w:t>
-                </w:r>
-              </w:p>
-            </w:tc>
-          </w:sdtContent>
-        </w:sdt>
-      </w:tr>
-    </w:tbl>
-    <w:p>
-      <w:pPr>
-        <w:pStyle w:val="TableFigure"/>
-      </w:pPr>
-      <w:r>
-        <w:rPr>
-          <w:rStyle w:val="Emphasis"/>
-        </w:rPr>
-        <w:t>Note</w:t>
-      </w:r>
-      <w:r>
-        <w:t xml:space="preserve">:  </w:t>
-      </w:r>
-      <w:sdt>
-        <w:sdtPr>
-          <w:alias w:val="Table note text:"/>
-          <w:tag w:val="Table note text:"/>
-          <w:id w:val="668988805"/>
-          <w:placeholder>
-            <w:docPart w:val="98EA212FAC6D4710A7B69EC00B693298"/>
-          </w:placeholder>
-          <w:temporary/>
-          <w:showingPlcHdr/>
-          <w15:appearance w15:val="hidden"/>
-        </w:sdtPr>
-        <w:sdtContent>
-          <w:r>
-            <w:t>[Place all tables for your paper in a tables section, following references (and, if applicable, footnotes).  Start a new page for each table, include a table number and table title for each, as shown on this page.  All explanatory text appears in a table note that follows the table, such as this one.  Use the Table/Figure style, available on the Home tab, in the Styles gallery, to get the spacing between table and note.  Tables in APA format can use single or 1.5 line spacing.  Include a heading for every row and column, even if the content seems obvious.  A default table style has been setup for this template that fits APA guidelines.  To insert a table, on the Insert tab, click Table.]</w:t>
-          </w:r>
-        </w:sdtContent>
-      </w:sdt>
+      <w:pPr>
+        <w:ind w:firstLine="0"/>
+      </w:pPr>
     </w:p>
     <w:sdt>
       <w:sdtPr>
@@ -6373,1081 +5287,6 @@
     </w:docPart>
     <w:docPart>
       <w:docPartPr>
-        <w:name w:val="D815AB2734B345A9858B7FC803C2BEAE"/>
-        <w:category>
-          <w:name w:val="General"/>
-          <w:gallery w:val="placeholder"/>
-        </w:category>
-        <w:types>
-          <w:type w:val="bbPlcHdr"/>
-        </w:types>
-        <w:behaviors>
-          <w:behavior w:val="content"/>
-        </w:behaviors>
-        <w:guid w:val="{E0DE7A3D-148D-470F-8F48-647E11125BCE}"/>
-      </w:docPartPr>
-      <w:docPartBody>
-        <w:p>
-          <w:pPr>
-            <w:pStyle w:val="D815AB2734B345A9858B7FC803C2BEAE"/>
-          </w:pPr>
-          <w:r>
-            <w:t>[Like all sections of your paper, references start on their own page.  The references page that follows is created using the Citations &amp; Bibliography feature, available on the References tab.  This feature includes a style option that formats your references for APA 6th Edition.  You can also use this feature to add in-text citations that are linked to your source, such as those shown at the end of this paragraph and the preceding paragraph.  To customize a citation, right-click it and then click Edit Citation.]</w:t>
-          </w:r>
-        </w:p>
-      </w:docPartBody>
-    </w:docPart>
-    <w:docPart>
-      <w:docPartPr>
-        <w:name w:val="3CFE6D302CD14379A59F6F6266954EA6"/>
-        <w:category>
-          <w:name w:val="General"/>
-          <w:gallery w:val="placeholder"/>
-        </w:category>
-        <w:types>
-          <w:type w:val="bbPlcHdr"/>
-        </w:types>
-        <w:behaviors>
-          <w:behavior w:val="content"/>
-        </w:behaviors>
-        <w:guid w:val="{F65F6F64-90B1-4C59-8B5E-8A881F7E323A}"/>
-      </w:docPartPr>
-      <w:docPartBody>
-        <w:p>
-          <w:pPr>
-            <w:pStyle w:val="3CFE6D302CD14379A59F6F6266954EA6"/>
-          </w:pPr>
-          <w:r>
-            <w:t>Last Name, Year</w:t>
-          </w:r>
-        </w:p>
-      </w:docPartBody>
-    </w:docPart>
-    <w:docPart>
-      <w:docPartPr>
-        <w:name w:val="65DBFD9129DA46E396D7066EC0E56F37"/>
-        <w:category>
-          <w:name w:val="General"/>
-          <w:gallery w:val="placeholder"/>
-        </w:category>
-        <w:types>
-          <w:type w:val="bbPlcHdr"/>
-        </w:types>
-        <w:behaviors>
-          <w:behavior w:val="content"/>
-        </w:behaviors>
-        <w:guid w:val="{839FDD50-8AFC-4595-B183-A90F64600143}"/>
-      </w:docPartPr>
-      <w:docPartBody>
-        <w:p>
-          <w:pPr>
-            <w:pStyle w:val="65DBFD9129DA46E396D7066EC0E56F37"/>
-          </w:pPr>
-          <w:r>
-            <w:t>Footnotes</w:t>
-          </w:r>
-        </w:p>
-      </w:docPartBody>
-    </w:docPart>
-    <w:docPart>
-      <w:docPartPr>
-        <w:name w:val="C876DEBBC5E24CE7B97D7DB62A7C3C00"/>
-        <w:category>
-          <w:name w:val="General"/>
-          <w:gallery w:val="placeholder"/>
-        </w:category>
-        <w:types>
-          <w:type w:val="bbPlcHdr"/>
-        </w:types>
-        <w:behaviors>
-          <w:behavior w:val="content"/>
-        </w:behaviors>
-        <w:guid w:val="{3CB0523A-C576-4F09-A2F4-7C6BAC9D40AA}"/>
-      </w:docPartPr>
-      <w:docPartBody>
-        <w:p>
-          <w:pPr>
-            <w:pStyle w:val="C876DEBBC5E24CE7B97D7DB62A7C3C00"/>
-          </w:pPr>
-          <w:r>
-            <w:t xml:space="preserve">[Add footnotes, if any, on their own page following references.  For APA formatting requirements, it’s easy to just type your own footnote references and notes.  To format a footnote reference, select the number and then, on the Home tab, in the Styles gallery, click Footnote Reference.  The body of a footnote, such as this example, uses the Normal text style.  </w:t>
-          </w:r>
-          <w:r>
-            <w:rPr>
-              <w:rStyle w:val="Emphasis"/>
-            </w:rPr>
-            <w:t>(Note:  If you delete this sample footnote, don’t forget to delete its in-text reference as well.  That’s at the end of the sample Heading 2 paragraph on the first page of body content in this template.)</w:t>
-          </w:r>
-          <w:r>
-            <w:t>]</w:t>
-          </w:r>
-        </w:p>
-      </w:docPartBody>
-    </w:docPart>
-    <w:docPart>
-      <w:docPartPr>
-        <w:name w:val="07325DC79708443297238BBA4EA6359A"/>
-        <w:category>
-          <w:name w:val="General"/>
-          <w:gallery w:val="placeholder"/>
-        </w:category>
-        <w:types>
-          <w:type w:val="bbPlcHdr"/>
-        </w:types>
-        <w:behaviors>
-          <w:behavior w:val="content"/>
-        </w:behaviors>
-        <w:guid w:val="{239BBEF8-48EE-4861-A4B4-923A32C1FC9B}"/>
-      </w:docPartPr>
-      <w:docPartBody>
-        <w:p>
-          <w:pPr>
-            <w:pStyle w:val="07325DC79708443297238BBA4EA6359A"/>
-          </w:pPr>
-          <w:r>
-            <w:t>[Table Title]</w:t>
-          </w:r>
-        </w:p>
-      </w:docPartBody>
-    </w:docPart>
-    <w:docPart>
-      <w:docPartPr>
-        <w:name w:val="386E82BE99B64CCCABB0A995BEB9E4D6"/>
-        <w:category>
-          <w:name w:val="General"/>
-          <w:gallery w:val="placeholder"/>
-        </w:category>
-        <w:types>
-          <w:type w:val="bbPlcHdr"/>
-        </w:types>
-        <w:behaviors>
-          <w:behavior w:val="content"/>
-        </w:behaviors>
-        <w:guid w:val="{41D73EFE-27C4-43D3-A9DA-FD9066726694}"/>
-      </w:docPartPr>
-      <w:docPartBody>
-        <w:p>
-          <w:pPr>
-            <w:pStyle w:val="386E82BE99B64CCCABB0A995BEB9E4D6"/>
-          </w:pPr>
-          <w:r>
-            <w:t>Column Head</w:t>
-          </w:r>
-        </w:p>
-      </w:docPartBody>
-    </w:docPart>
-    <w:docPart>
-      <w:docPartPr>
-        <w:name w:val="23565EC2191546FA9D8C84651320AD1D"/>
-        <w:category>
-          <w:name w:val="General"/>
-          <w:gallery w:val="placeholder"/>
-        </w:category>
-        <w:types>
-          <w:type w:val="bbPlcHdr"/>
-        </w:types>
-        <w:behaviors>
-          <w:behavior w:val="content"/>
-        </w:behaviors>
-        <w:guid w:val="{9A975C09-904D-4062-8F94-084E2599DCD2}"/>
-      </w:docPartPr>
-      <w:docPartBody>
-        <w:p>
-          <w:pPr>
-            <w:pStyle w:val="23565EC2191546FA9D8C84651320AD1D"/>
-          </w:pPr>
-          <w:r>
-            <w:t>Column Head</w:t>
-          </w:r>
-        </w:p>
-      </w:docPartBody>
-    </w:docPart>
-    <w:docPart>
-      <w:docPartPr>
-        <w:name w:val="AFA0DE50AE8747F6B452C63E0CA730FF"/>
-        <w:category>
-          <w:name w:val="General"/>
-          <w:gallery w:val="placeholder"/>
-        </w:category>
-        <w:types>
-          <w:type w:val="bbPlcHdr"/>
-        </w:types>
-        <w:behaviors>
-          <w:behavior w:val="content"/>
-        </w:behaviors>
-        <w:guid w:val="{9F1DE86B-FACB-4747-9D44-E67135E8A5EB}"/>
-      </w:docPartPr>
-      <w:docPartBody>
-        <w:p>
-          <w:pPr>
-            <w:pStyle w:val="AFA0DE50AE8747F6B452C63E0CA730FF"/>
-          </w:pPr>
-          <w:r>
-            <w:t>Column Head</w:t>
-          </w:r>
-        </w:p>
-      </w:docPartBody>
-    </w:docPart>
-    <w:docPart>
-      <w:docPartPr>
-        <w:name w:val="F469AEE6976A4AB78CA99B9929AFF120"/>
-        <w:category>
-          <w:name w:val="General"/>
-          <w:gallery w:val="placeholder"/>
-        </w:category>
-        <w:types>
-          <w:type w:val="bbPlcHdr"/>
-        </w:types>
-        <w:behaviors>
-          <w:behavior w:val="content"/>
-        </w:behaviors>
-        <w:guid w:val="{E5E3A256-DA7E-45DD-9A43-EF1773DE8034}"/>
-      </w:docPartPr>
-      <w:docPartBody>
-        <w:p>
-          <w:pPr>
-            <w:pStyle w:val="F469AEE6976A4AB78CA99B9929AFF120"/>
-          </w:pPr>
-          <w:r>
-            <w:t>Column Head</w:t>
-          </w:r>
-        </w:p>
-      </w:docPartBody>
-    </w:docPart>
-    <w:docPart>
-      <w:docPartPr>
-        <w:name w:val="AABE09A92BAA46A7AAB0C224689B17A7"/>
-        <w:category>
-          <w:name w:val="General"/>
-          <w:gallery w:val="placeholder"/>
-        </w:category>
-        <w:types>
-          <w:type w:val="bbPlcHdr"/>
-        </w:types>
-        <w:behaviors>
-          <w:behavior w:val="content"/>
-        </w:behaviors>
-        <w:guid w:val="{AA557615-95FC-4FDF-8B8F-2083495A6A30}"/>
-      </w:docPartPr>
-      <w:docPartBody>
-        <w:p>
-          <w:pPr>
-            <w:pStyle w:val="AABE09A92BAA46A7AAB0C224689B17A7"/>
-          </w:pPr>
-          <w:r>
-            <w:t>Column Head</w:t>
-          </w:r>
-        </w:p>
-      </w:docPartBody>
-    </w:docPart>
-    <w:docPart>
-      <w:docPartPr>
-        <w:name w:val="0F42403B43754A8BBACE0B3318147D2B"/>
-        <w:category>
-          <w:name w:val="General"/>
-          <w:gallery w:val="placeholder"/>
-        </w:category>
-        <w:types>
-          <w:type w:val="bbPlcHdr"/>
-        </w:types>
-        <w:behaviors>
-          <w:behavior w:val="content"/>
-        </w:behaviors>
-        <w:guid w:val="{8950D45F-CD5D-4808-8C3F-750A4419F3C4}"/>
-      </w:docPartPr>
-      <w:docPartBody>
-        <w:p>
-          <w:pPr>
-            <w:pStyle w:val="0F42403B43754A8BBACE0B3318147D2B"/>
-          </w:pPr>
-          <w:r>
-            <w:t>Row Head</w:t>
-          </w:r>
-        </w:p>
-      </w:docPartBody>
-    </w:docPart>
-    <w:docPart>
-      <w:docPartPr>
-        <w:name w:val="30DDFD5C701945ACBDF707A38392D4C9"/>
-        <w:category>
-          <w:name w:val="General"/>
-          <w:gallery w:val="placeholder"/>
-        </w:category>
-        <w:types>
-          <w:type w:val="bbPlcHdr"/>
-        </w:types>
-        <w:behaviors>
-          <w:behavior w:val="content"/>
-        </w:behaviors>
-        <w:guid w:val="{71751890-6D0F-454F-8D8E-27D083BC1020}"/>
-      </w:docPartPr>
-      <w:docPartBody>
-        <w:p>
-          <w:pPr>
-            <w:pStyle w:val="30DDFD5C701945ACBDF707A38392D4C9"/>
-          </w:pPr>
-          <w:r>
-            <w:t>123</w:t>
-          </w:r>
-        </w:p>
-      </w:docPartBody>
-    </w:docPart>
-    <w:docPart>
-      <w:docPartPr>
-        <w:name w:val="957A59639F444906A971982C97DF1F7A"/>
-        <w:category>
-          <w:name w:val="General"/>
-          <w:gallery w:val="placeholder"/>
-        </w:category>
-        <w:types>
-          <w:type w:val="bbPlcHdr"/>
-        </w:types>
-        <w:behaviors>
-          <w:behavior w:val="content"/>
-        </w:behaviors>
-        <w:guid w:val="{5B5EEC64-CFA3-4F75-BE9C-5DE5D2BBCCE4}"/>
-      </w:docPartPr>
-      <w:docPartBody>
-        <w:p>
-          <w:pPr>
-            <w:pStyle w:val="957A59639F444906A971982C97DF1F7A"/>
-          </w:pPr>
-          <w:r>
-            <w:t>123</w:t>
-          </w:r>
-        </w:p>
-      </w:docPartBody>
-    </w:docPart>
-    <w:docPart>
-      <w:docPartPr>
-        <w:name w:val="4DA99302121B4272937A33207ED05DEA"/>
-        <w:category>
-          <w:name w:val="General"/>
-          <w:gallery w:val="placeholder"/>
-        </w:category>
-        <w:types>
-          <w:type w:val="bbPlcHdr"/>
-        </w:types>
-        <w:behaviors>
-          <w:behavior w:val="content"/>
-        </w:behaviors>
-        <w:guid w:val="{5F73F270-44F4-4CA8-8BDC-DC896EAFF37C}"/>
-      </w:docPartPr>
-      <w:docPartBody>
-        <w:p>
-          <w:pPr>
-            <w:pStyle w:val="4DA99302121B4272937A33207ED05DEA"/>
-          </w:pPr>
-          <w:r>
-            <w:t>123</w:t>
-          </w:r>
-        </w:p>
-      </w:docPartBody>
-    </w:docPart>
-    <w:docPart>
-      <w:docPartPr>
-        <w:name w:val="FEFAE768D81640EFA7CB0B89AF1925F3"/>
-        <w:category>
-          <w:name w:val="General"/>
-          <w:gallery w:val="placeholder"/>
-        </w:category>
-        <w:types>
-          <w:type w:val="bbPlcHdr"/>
-        </w:types>
-        <w:behaviors>
-          <w:behavior w:val="content"/>
-        </w:behaviors>
-        <w:guid w:val="{1B965E0C-F8AF-46E9-9F55-30107AEB4BCF}"/>
-      </w:docPartPr>
-      <w:docPartBody>
-        <w:p>
-          <w:pPr>
-            <w:pStyle w:val="FEFAE768D81640EFA7CB0B89AF1925F3"/>
-          </w:pPr>
-          <w:r>
-            <w:t>123</w:t>
-          </w:r>
-        </w:p>
-      </w:docPartBody>
-    </w:docPart>
-    <w:docPart>
-      <w:docPartPr>
-        <w:name w:val="F5E4C3DE0B094AE88ED4825F3ED08B9D"/>
-        <w:category>
-          <w:name w:val="General"/>
-          <w:gallery w:val="placeholder"/>
-        </w:category>
-        <w:types>
-          <w:type w:val="bbPlcHdr"/>
-        </w:types>
-        <w:behaviors>
-          <w:behavior w:val="content"/>
-        </w:behaviors>
-        <w:guid w:val="{A1078F0F-5BB0-40CA-A908-17EC7C849D7D}"/>
-      </w:docPartPr>
-      <w:docPartBody>
-        <w:p>
-          <w:pPr>
-            <w:pStyle w:val="F5E4C3DE0B094AE88ED4825F3ED08B9D"/>
-          </w:pPr>
-          <w:r>
-            <w:t>Row Head</w:t>
-          </w:r>
-        </w:p>
-      </w:docPartBody>
-    </w:docPart>
-    <w:docPart>
-      <w:docPartPr>
-        <w:name w:val="916AC7DB2D5541F5BA27CCDAFDBBBC0D"/>
-        <w:category>
-          <w:name w:val="General"/>
-          <w:gallery w:val="placeholder"/>
-        </w:category>
-        <w:types>
-          <w:type w:val="bbPlcHdr"/>
-        </w:types>
-        <w:behaviors>
-          <w:behavior w:val="content"/>
-        </w:behaviors>
-        <w:guid w:val="{B0299AE0-E909-4ED7-9C34-CC85C70EFEE5}"/>
-      </w:docPartPr>
-      <w:docPartBody>
-        <w:p>
-          <w:pPr>
-            <w:pStyle w:val="916AC7DB2D5541F5BA27CCDAFDBBBC0D"/>
-          </w:pPr>
-          <w:r>
-            <w:t>456</w:t>
-          </w:r>
-        </w:p>
-      </w:docPartBody>
-    </w:docPart>
-    <w:docPart>
-      <w:docPartPr>
-        <w:name w:val="2FF38177931A4C98A5CCF9B3E9030F28"/>
-        <w:category>
-          <w:name w:val="General"/>
-          <w:gallery w:val="placeholder"/>
-        </w:category>
-        <w:types>
-          <w:type w:val="bbPlcHdr"/>
-        </w:types>
-        <w:behaviors>
-          <w:behavior w:val="content"/>
-        </w:behaviors>
-        <w:guid w:val="{D261026C-1D7F-4B6B-9A0E-A842491A7A4D}"/>
-      </w:docPartPr>
-      <w:docPartBody>
-        <w:p>
-          <w:pPr>
-            <w:pStyle w:val="2FF38177931A4C98A5CCF9B3E9030F28"/>
-          </w:pPr>
-          <w:r>
-            <w:t>456</w:t>
-          </w:r>
-        </w:p>
-      </w:docPartBody>
-    </w:docPart>
-    <w:docPart>
-      <w:docPartPr>
-        <w:name w:val="653B37E04CFF47CBBE74F8536C52AA3A"/>
-        <w:category>
-          <w:name w:val="General"/>
-          <w:gallery w:val="placeholder"/>
-        </w:category>
-        <w:types>
-          <w:type w:val="bbPlcHdr"/>
-        </w:types>
-        <w:behaviors>
-          <w:behavior w:val="content"/>
-        </w:behaviors>
-        <w:guid w:val="{5D39DD9A-9DD3-4C91-8163-DB40B52B649B}"/>
-      </w:docPartPr>
-      <w:docPartBody>
-        <w:p>
-          <w:pPr>
-            <w:pStyle w:val="653B37E04CFF47CBBE74F8536C52AA3A"/>
-          </w:pPr>
-          <w:r>
-            <w:t>456</w:t>
-          </w:r>
-        </w:p>
-      </w:docPartBody>
-    </w:docPart>
-    <w:docPart>
-      <w:docPartPr>
-        <w:name w:val="5E45DB18C2F946A5999F889BE37D2652"/>
-        <w:category>
-          <w:name w:val="General"/>
-          <w:gallery w:val="placeholder"/>
-        </w:category>
-        <w:types>
-          <w:type w:val="bbPlcHdr"/>
-        </w:types>
-        <w:behaviors>
-          <w:behavior w:val="content"/>
-        </w:behaviors>
-        <w:guid w:val="{1EAD90C7-F214-4E4F-8314-8DD1E8EB1062}"/>
-      </w:docPartPr>
-      <w:docPartBody>
-        <w:p>
-          <w:pPr>
-            <w:pStyle w:val="5E45DB18C2F946A5999F889BE37D2652"/>
-          </w:pPr>
-          <w:r>
-            <w:t>456</w:t>
-          </w:r>
-        </w:p>
-      </w:docPartBody>
-    </w:docPart>
-    <w:docPart>
-      <w:docPartPr>
-        <w:name w:val="29EBD8FB089F44CA9C3F2C6E15310BC2"/>
-        <w:category>
-          <w:name w:val="General"/>
-          <w:gallery w:val="placeholder"/>
-        </w:category>
-        <w:types>
-          <w:type w:val="bbPlcHdr"/>
-        </w:types>
-        <w:behaviors>
-          <w:behavior w:val="content"/>
-        </w:behaviors>
-        <w:guid w:val="{8474A131-C10B-4B9B-96C1-0BFC24417506}"/>
-      </w:docPartPr>
-      <w:docPartBody>
-        <w:p>
-          <w:pPr>
-            <w:pStyle w:val="29EBD8FB089F44CA9C3F2C6E15310BC2"/>
-          </w:pPr>
-          <w:r>
-            <w:t>Row Head</w:t>
-          </w:r>
-        </w:p>
-      </w:docPartBody>
-    </w:docPart>
-    <w:docPart>
-      <w:docPartPr>
-        <w:name w:val="6EFB3A0F94A54BA79BF720EB1BD79890"/>
-        <w:category>
-          <w:name w:val="General"/>
-          <w:gallery w:val="placeholder"/>
-        </w:category>
-        <w:types>
-          <w:type w:val="bbPlcHdr"/>
-        </w:types>
-        <w:behaviors>
-          <w:behavior w:val="content"/>
-        </w:behaviors>
-        <w:guid w:val="{195B4010-2721-4320-9E9E-370C34678B15}"/>
-      </w:docPartPr>
-      <w:docPartBody>
-        <w:p>
-          <w:pPr>
-            <w:pStyle w:val="6EFB3A0F94A54BA79BF720EB1BD79890"/>
-          </w:pPr>
-          <w:r>
-            <w:t>789</w:t>
-          </w:r>
-        </w:p>
-      </w:docPartBody>
-    </w:docPart>
-    <w:docPart>
-      <w:docPartPr>
-        <w:name w:val="922595008F57414987C315A0F09B663F"/>
-        <w:category>
-          <w:name w:val="General"/>
-          <w:gallery w:val="placeholder"/>
-        </w:category>
-        <w:types>
-          <w:type w:val="bbPlcHdr"/>
-        </w:types>
-        <w:behaviors>
-          <w:behavior w:val="content"/>
-        </w:behaviors>
-        <w:guid w:val="{7D0005EC-E68E-49E5-B1E9-37C873C232CD}"/>
-      </w:docPartPr>
-      <w:docPartBody>
-        <w:p>
-          <w:pPr>
-            <w:pStyle w:val="922595008F57414987C315A0F09B663F"/>
-          </w:pPr>
-          <w:r>
-            <w:t>789</w:t>
-          </w:r>
-        </w:p>
-      </w:docPartBody>
-    </w:docPart>
-    <w:docPart>
-      <w:docPartPr>
-        <w:name w:val="B45ED89B21A54C9F9E1FBAC48F7D5F3E"/>
-        <w:category>
-          <w:name w:val="General"/>
-          <w:gallery w:val="placeholder"/>
-        </w:category>
-        <w:types>
-          <w:type w:val="bbPlcHdr"/>
-        </w:types>
-        <w:behaviors>
-          <w:behavior w:val="content"/>
-        </w:behaviors>
-        <w:guid w:val="{01CAAA02-C282-4EB9-A2D9-8B57372DB197}"/>
-      </w:docPartPr>
-      <w:docPartBody>
-        <w:p>
-          <w:pPr>
-            <w:pStyle w:val="B45ED89B21A54C9F9E1FBAC48F7D5F3E"/>
-          </w:pPr>
-          <w:r>
-            <w:t>789</w:t>
-          </w:r>
-        </w:p>
-      </w:docPartBody>
-    </w:docPart>
-    <w:docPart>
-      <w:docPartPr>
-        <w:name w:val="4FAA327E90A64CF5919921F74409DF93"/>
-        <w:category>
-          <w:name w:val="General"/>
-          <w:gallery w:val="placeholder"/>
-        </w:category>
-        <w:types>
-          <w:type w:val="bbPlcHdr"/>
-        </w:types>
-        <w:behaviors>
-          <w:behavior w:val="content"/>
-        </w:behaviors>
-        <w:guid w:val="{D799446D-E0A8-4FB2-9BEE-D9FB5E8B6544}"/>
-      </w:docPartPr>
-      <w:docPartBody>
-        <w:p>
-          <w:pPr>
-            <w:pStyle w:val="4FAA327E90A64CF5919921F74409DF93"/>
-          </w:pPr>
-          <w:r>
-            <w:t>789</w:t>
-          </w:r>
-        </w:p>
-      </w:docPartBody>
-    </w:docPart>
-    <w:docPart>
-      <w:docPartPr>
-        <w:name w:val="ACC74A6483C54A45AC62014F9C723E1B"/>
-        <w:category>
-          <w:name w:val="General"/>
-          <w:gallery w:val="placeholder"/>
-        </w:category>
-        <w:types>
-          <w:type w:val="bbPlcHdr"/>
-        </w:types>
-        <w:behaviors>
-          <w:behavior w:val="content"/>
-        </w:behaviors>
-        <w:guid w:val="{49CFF368-3ED2-4D12-8435-D15627231804}"/>
-      </w:docPartPr>
-      <w:docPartBody>
-        <w:p>
-          <w:pPr>
-            <w:pStyle w:val="ACC74A6483C54A45AC62014F9C723E1B"/>
-          </w:pPr>
-          <w:r>
-            <w:t>Row Head</w:t>
-          </w:r>
-        </w:p>
-      </w:docPartBody>
-    </w:docPart>
-    <w:docPart>
-      <w:docPartPr>
-        <w:name w:val="050CD9E7A82A44598EB950344354C4EF"/>
-        <w:category>
-          <w:name w:val="General"/>
-          <w:gallery w:val="placeholder"/>
-        </w:category>
-        <w:types>
-          <w:type w:val="bbPlcHdr"/>
-        </w:types>
-        <w:behaviors>
-          <w:behavior w:val="content"/>
-        </w:behaviors>
-        <w:guid w:val="{9ABBDA1B-6235-426E-B674-814F075E7F57}"/>
-      </w:docPartPr>
-      <w:docPartBody>
-        <w:p>
-          <w:pPr>
-            <w:pStyle w:val="050CD9E7A82A44598EB950344354C4EF"/>
-          </w:pPr>
-          <w:r>
-            <w:t>123</w:t>
-          </w:r>
-        </w:p>
-      </w:docPartBody>
-    </w:docPart>
-    <w:docPart>
-      <w:docPartPr>
-        <w:name w:val="0A3A94F7AC454672B04C28A88DC064FF"/>
-        <w:category>
-          <w:name w:val="General"/>
-          <w:gallery w:val="placeholder"/>
-        </w:category>
-        <w:types>
-          <w:type w:val="bbPlcHdr"/>
-        </w:types>
-        <w:behaviors>
-          <w:behavior w:val="content"/>
-        </w:behaviors>
-        <w:guid w:val="{AEF45E73-ABB2-463A-A688-2AC6442C6FC6}"/>
-      </w:docPartPr>
-      <w:docPartBody>
-        <w:p>
-          <w:pPr>
-            <w:pStyle w:val="0A3A94F7AC454672B04C28A88DC064FF"/>
-          </w:pPr>
-          <w:r>
-            <w:t>123</w:t>
-          </w:r>
-        </w:p>
-      </w:docPartBody>
-    </w:docPart>
-    <w:docPart>
-      <w:docPartPr>
-        <w:name w:val="55943C74538E44E3855B24B4F80B99B3"/>
-        <w:category>
-          <w:name w:val="General"/>
-          <w:gallery w:val="placeholder"/>
-        </w:category>
-        <w:types>
-          <w:type w:val="bbPlcHdr"/>
-        </w:types>
-        <w:behaviors>
-          <w:behavior w:val="content"/>
-        </w:behaviors>
-        <w:guid w:val="{4986F8F7-830D-4410-B546-475822F1F7BF}"/>
-      </w:docPartPr>
-      <w:docPartBody>
-        <w:p>
-          <w:pPr>
-            <w:pStyle w:val="55943C74538E44E3855B24B4F80B99B3"/>
-          </w:pPr>
-          <w:r>
-            <w:t>123</w:t>
-          </w:r>
-        </w:p>
-      </w:docPartBody>
-    </w:docPart>
-    <w:docPart>
-      <w:docPartPr>
-        <w:name w:val="0E8F15853CFD4EE6A11A3FAF494F805D"/>
-        <w:category>
-          <w:name w:val="General"/>
-          <w:gallery w:val="placeholder"/>
-        </w:category>
-        <w:types>
-          <w:type w:val="bbPlcHdr"/>
-        </w:types>
-        <w:behaviors>
-          <w:behavior w:val="content"/>
-        </w:behaviors>
-        <w:guid w:val="{62E47EF4-7363-4868-9B51-B18A6ACF7189}"/>
-      </w:docPartPr>
-      <w:docPartBody>
-        <w:p>
-          <w:pPr>
-            <w:pStyle w:val="0E8F15853CFD4EE6A11A3FAF494F805D"/>
-          </w:pPr>
-          <w:r>
-            <w:t>123</w:t>
-          </w:r>
-        </w:p>
-      </w:docPartBody>
-    </w:docPart>
-    <w:docPart>
-      <w:docPartPr>
-        <w:name w:val="B1B1FDF48D614946836A1434AB6B96D9"/>
-        <w:category>
-          <w:name w:val="General"/>
-          <w:gallery w:val="placeholder"/>
-        </w:category>
-        <w:types>
-          <w:type w:val="bbPlcHdr"/>
-        </w:types>
-        <w:behaviors>
-          <w:behavior w:val="content"/>
-        </w:behaviors>
-        <w:guid w:val="{B20D50F5-1BCE-4082-860E-1E1E5B2287DD}"/>
-      </w:docPartPr>
-      <w:docPartBody>
-        <w:p>
-          <w:pPr>
-            <w:pStyle w:val="B1B1FDF48D614946836A1434AB6B96D9"/>
-          </w:pPr>
-          <w:r>
-            <w:t>Row Head</w:t>
-          </w:r>
-        </w:p>
-      </w:docPartBody>
-    </w:docPart>
-    <w:docPart>
-      <w:docPartPr>
-        <w:name w:val="A72AD583689A4A49855071AE1D301D58"/>
-        <w:category>
-          <w:name w:val="General"/>
-          <w:gallery w:val="placeholder"/>
-        </w:category>
-        <w:types>
-          <w:type w:val="bbPlcHdr"/>
-        </w:types>
-        <w:behaviors>
-          <w:behavior w:val="content"/>
-        </w:behaviors>
-        <w:guid w:val="{45428C49-46B6-472B-A9E4-110B51D221A0}"/>
-      </w:docPartPr>
-      <w:docPartBody>
-        <w:p>
-          <w:pPr>
-            <w:pStyle w:val="A72AD583689A4A49855071AE1D301D58"/>
-          </w:pPr>
-          <w:r>
-            <w:t>456</w:t>
-          </w:r>
-        </w:p>
-      </w:docPartBody>
-    </w:docPart>
-    <w:docPart>
-      <w:docPartPr>
-        <w:name w:val="5807DC80A93A41449E3710225CD4B179"/>
-        <w:category>
-          <w:name w:val="General"/>
-          <w:gallery w:val="placeholder"/>
-        </w:category>
-        <w:types>
-          <w:type w:val="bbPlcHdr"/>
-        </w:types>
-        <w:behaviors>
-          <w:behavior w:val="content"/>
-        </w:behaviors>
-        <w:guid w:val="{FA8C330F-F39D-4E7A-9932-029511533CE1}"/>
-      </w:docPartPr>
-      <w:docPartBody>
-        <w:p>
-          <w:pPr>
-            <w:pStyle w:val="5807DC80A93A41449E3710225CD4B179"/>
-          </w:pPr>
-          <w:r>
-            <w:t>456</w:t>
-          </w:r>
-        </w:p>
-      </w:docPartBody>
-    </w:docPart>
-    <w:docPart>
-      <w:docPartPr>
-        <w:name w:val="DE57EE7A638B456CB30C9D20D5C93BD4"/>
-        <w:category>
-          <w:name w:val="General"/>
-          <w:gallery w:val="placeholder"/>
-        </w:category>
-        <w:types>
-          <w:type w:val="bbPlcHdr"/>
-        </w:types>
-        <w:behaviors>
-          <w:behavior w:val="content"/>
-        </w:behaviors>
-        <w:guid w:val="{AB0BE597-5A31-4405-85C7-44D14DB136AA}"/>
-      </w:docPartPr>
-      <w:docPartBody>
-        <w:p>
-          <w:pPr>
-            <w:pStyle w:val="DE57EE7A638B456CB30C9D20D5C93BD4"/>
-          </w:pPr>
-          <w:r>
-            <w:t>456</w:t>
-          </w:r>
-        </w:p>
-      </w:docPartBody>
-    </w:docPart>
-    <w:docPart>
-      <w:docPartPr>
-        <w:name w:val="7C7CA31596BC480CA95C46015BD66AE1"/>
-        <w:category>
-          <w:name w:val="General"/>
-          <w:gallery w:val="placeholder"/>
-        </w:category>
-        <w:types>
-          <w:type w:val="bbPlcHdr"/>
-        </w:types>
-        <w:behaviors>
-          <w:behavior w:val="content"/>
-        </w:behaviors>
-        <w:guid w:val="{D103B741-044D-44E8-A61A-FF6D77F560E9}"/>
-      </w:docPartPr>
-      <w:docPartBody>
-        <w:p>
-          <w:pPr>
-            <w:pStyle w:val="7C7CA31596BC480CA95C46015BD66AE1"/>
-          </w:pPr>
-          <w:r>
-            <w:t>456</w:t>
-          </w:r>
-        </w:p>
-      </w:docPartBody>
-    </w:docPart>
-    <w:docPart>
-      <w:docPartPr>
-        <w:name w:val="3D99D65C05554FB1AE32CD11648E44EE"/>
-        <w:category>
-          <w:name w:val="General"/>
-          <w:gallery w:val="placeholder"/>
-        </w:category>
-        <w:types>
-          <w:type w:val="bbPlcHdr"/>
-        </w:types>
-        <w:behaviors>
-          <w:behavior w:val="content"/>
-        </w:behaviors>
-        <w:guid w:val="{39CCF3FE-8C2F-495B-8579-39F33D17933C}"/>
-      </w:docPartPr>
-      <w:docPartBody>
-        <w:p>
-          <w:pPr>
-            <w:pStyle w:val="3D99D65C05554FB1AE32CD11648E44EE"/>
-          </w:pPr>
-          <w:r>
-            <w:t>Row Head</w:t>
-          </w:r>
-        </w:p>
-      </w:docPartBody>
-    </w:docPart>
-    <w:docPart>
-      <w:docPartPr>
-        <w:name w:val="2AEA8C674FAB4A53B87BA001271200EC"/>
-        <w:category>
-          <w:name w:val="General"/>
-          <w:gallery w:val="placeholder"/>
-        </w:category>
-        <w:types>
-          <w:type w:val="bbPlcHdr"/>
-        </w:types>
-        <w:behaviors>
-          <w:behavior w:val="content"/>
-        </w:behaviors>
-        <w:guid w:val="{CB929A46-37F3-4A46-92C0-1113A5320C8A}"/>
-      </w:docPartPr>
-      <w:docPartBody>
-        <w:p>
-          <w:pPr>
-            <w:pStyle w:val="2AEA8C674FAB4A53B87BA001271200EC"/>
-          </w:pPr>
-          <w:r>
-            <w:t>789</w:t>
-          </w:r>
-        </w:p>
-      </w:docPartBody>
-    </w:docPart>
-    <w:docPart>
-      <w:docPartPr>
-        <w:name w:val="3CE9BBB35214499E8FA4E0C796B51713"/>
-        <w:category>
-          <w:name w:val="General"/>
-          <w:gallery w:val="placeholder"/>
-        </w:category>
-        <w:types>
-          <w:type w:val="bbPlcHdr"/>
-        </w:types>
-        <w:behaviors>
-          <w:behavior w:val="content"/>
-        </w:behaviors>
-        <w:guid w:val="{99A0BB3C-B3A0-4C4D-8DD5-62851B9193AB}"/>
-      </w:docPartPr>
-      <w:docPartBody>
-        <w:p>
-          <w:pPr>
-            <w:pStyle w:val="3CE9BBB35214499E8FA4E0C796B51713"/>
-          </w:pPr>
-          <w:r>
-            <w:t>789</w:t>
-          </w:r>
-        </w:p>
-      </w:docPartBody>
-    </w:docPart>
-    <w:docPart>
-      <w:docPartPr>
-        <w:name w:val="51E2FCD5CB204C41BEDEE0AB324740E4"/>
-        <w:category>
-          <w:name w:val="General"/>
-          <w:gallery w:val="placeholder"/>
-        </w:category>
-        <w:types>
-          <w:type w:val="bbPlcHdr"/>
-        </w:types>
-        <w:behaviors>
-          <w:behavior w:val="content"/>
-        </w:behaviors>
-        <w:guid w:val="{093A1A88-6FF5-4CD1-8E63-DEC8359C362D}"/>
-      </w:docPartPr>
-      <w:docPartBody>
-        <w:p>
-          <w:pPr>
-            <w:pStyle w:val="51E2FCD5CB204C41BEDEE0AB324740E4"/>
-          </w:pPr>
-          <w:r>
-            <w:t>789</w:t>
-          </w:r>
-        </w:p>
-      </w:docPartBody>
-    </w:docPart>
-    <w:docPart>
-      <w:docPartPr>
-        <w:name w:val="F1988955DF774CB5B136E6122BBA0A70"/>
-        <w:category>
-          <w:name w:val="General"/>
-          <w:gallery w:val="placeholder"/>
-        </w:category>
-        <w:types>
-          <w:type w:val="bbPlcHdr"/>
-        </w:types>
-        <w:behaviors>
-          <w:behavior w:val="content"/>
-        </w:behaviors>
-        <w:guid w:val="{2CCEB564-6E41-43B2-A2E4-58143625B135}"/>
-      </w:docPartPr>
-      <w:docPartBody>
-        <w:p>
-          <w:pPr>
-            <w:pStyle w:val="F1988955DF774CB5B136E6122BBA0A70"/>
-          </w:pPr>
-          <w:r>
-            <w:t>789</w:t>
-          </w:r>
-        </w:p>
-      </w:docPartBody>
-    </w:docPart>
-    <w:docPart>
-      <w:docPartPr>
-        <w:name w:val="98EA212FAC6D4710A7B69EC00B693298"/>
-        <w:category>
-          <w:name w:val="General"/>
-          <w:gallery w:val="placeholder"/>
-        </w:category>
-        <w:types>
-          <w:type w:val="bbPlcHdr"/>
-        </w:types>
-        <w:behaviors>
-          <w:behavior w:val="content"/>
-        </w:behaviors>
-        <w:guid w:val="{3E609703-C11B-467E-BE47-03A48C976B09}"/>
-      </w:docPartPr>
-      <w:docPartBody>
-        <w:p>
-          <w:pPr>
-            <w:pStyle w:val="98EA212FAC6D4710A7B69EC00B693298"/>
-          </w:pPr>
-          <w:r>
-            <w:t>[Place all tables for your paper in a tables section, following references (and, if applicable, footnotes).  Start a new page for each table, include a table number and table title for each, as shown on this page.  All explanatory text appears in a table note that follows the table, such as this one.  Use the Table/Figure style, available on the Home tab, in the Styles gallery, to get the spacing between table and note.  Tables in APA format can use single or 1.5 line spacing.  Include a heading for every row and column, even if the content seems obvious.  A default table style has been setup for this template that fits APA guidelines.  To insert a table, on the Insert tab, click Table.]</w:t>
-          </w:r>
-        </w:p>
-      </w:docPartBody>
-    </w:docPart>
-    <w:docPart>
-      <w:docPartPr>
         <w:name w:val="069C6DC91B9646EA9863768079069AA9"/>
         <w:category>
           <w:name w:val="General"/>

</xml_diff>